<commit_message>
Updated schedule and requirements document based on technology committee meeting of 7/12/2023.
</commit_message>
<xml_diff>
--- a/Short_Requirements.docx
+++ b/Short_Requirements.docx
@@ -24,7 +24,7 @@
         <w:t>0</w:t>
       </w:r>
       <w:r>
-        <w:t>3</w:t>
+        <w:t>4</w:t>
       </w:r>
     </w:p>
     <w:p>
@@ -39,7 +39,7 @@
         <w:t>1</w:t>
       </w:r>
       <w:r>
-        <w:t>1</w:t>
+        <w:t>3</w:t>
       </w:r>
       <w:r>
         <w:t>, 2023</w:t>
@@ -453,6 +453,60 @@
                 <w:b/>
               </w:rPr>
               <w:t>Approved / Draft</w:t>
+            </w:r>
+          </w:p>
+        </w:tc>
+      </w:tr>
+      <w:tr>
+        <w:tc>
+          <w:tcPr>
+            <w:tcW w:w="1165" w:type="dxa"/>
+          </w:tcPr>
+          <w:p>
+            <w:pPr>
+              <w:jc w:val="center"/>
+            </w:pPr>
+            <w:r>
+              <w:t>0.04</w:t>
+            </w:r>
+          </w:p>
+        </w:tc>
+        <w:tc>
+          <w:tcPr>
+            <w:tcW w:w="1375" w:type="dxa"/>
+          </w:tcPr>
+          <w:p>
+            <w:pPr>
+              <w:jc w:val="center"/>
+            </w:pPr>
+            <w:r>
+              <w:t>07/13/2024</w:t>
+            </w:r>
+          </w:p>
+        </w:tc>
+        <w:tc>
+          <w:tcPr>
+            <w:tcW w:w="5375" w:type="dxa"/>
+          </w:tcPr>
+          <w:p>
+            <w:r>
+              <w:t>Added updates from the Technology Committee meeting of 07/12/2023. This includes updates to the issues list.</w:t>
+            </w:r>
+            <w:r>
+              <w:t xml:space="preserve"> </w:t>
+            </w:r>
+          </w:p>
+        </w:tc>
+        <w:tc>
+          <w:tcPr>
+            <w:tcW w:w="1435" w:type="dxa"/>
+          </w:tcPr>
+          <w:p>
+            <w:pPr>
+              <w:jc w:val="center"/>
+            </w:pPr>
+            <w:r>
+              <w:t>Draft</w:t>
             </w:r>
           </w:p>
         </w:tc>
@@ -773,7 +827,7 @@
           <w:r>
             <w:fldChar w:fldCharType="separate"/>
           </w:r>
-          <w:hyperlink w:anchor="_Toc139964000" w:history="1">
+          <w:hyperlink w:anchor="_Toc140139586" w:history="1">
             <w:r>
               <w:rPr>
                 <w:rStyle w:val="Hyperlink"/>
@@ -800,7 +854,7 @@
                 <w:noProof/>
                 <w:webHidden/>
               </w:rPr>
-              <w:instrText xml:space="preserve"> PAGEREF _Toc139964000 \h </w:instrText>
+              <w:instrText xml:space="preserve"> PAGEREF _Toc140139586 \h </w:instrText>
             </w:r>
             <w:r>
               <w:rPr>
@@ -820,7 +874,7 @@
                 <w:noProof/>
                 <w:webHidden/>
               </w:rPr>
-              <w:t>3</w:t>
+              <w:t>4</w:t>
             </w:r>
             <w:r>
               <w:rPr>
@@ -846,7 +900,7 @@
               <w14:ligatures w14:val="standardContextual"/>
             </w:rPr>
           </w:pPr>
-          <w:hyperlink w:anchor="_Toc139964001" w:history="1">
+          <w:hyperlink w:anchor="_Toc140139587" w:history="1">
             <w:r>
               <w:rPr>
                 <w:rStyle w:val="Hyperlink"/>
@@ -873,7 +927,7 @@
                 <w:noProof/>
                 <w:webHidden/>
               </w:rPr>
-              <w:instrText xml:space="preserve"> PAGEREF _Toc139964001 \h </w:instrText>
+              <w:instrText xml:space="preserve"> PAGEREF _Toc140139587 \h </w:instrText>
             </w:r>
             <w:r>
               <w:rPr>
@@ -893,7 +947,7 @@
                 <w:noProof/>
                 <w:webHidden/>
               </w:rPr>
-              <w:t>3</w:t>
+              <w:t>4</w:t>
             </w:r>
             <w:r>
               <w:rPr>
@@ -919,7 +973,7 @@
               <w14:ligatures w14:val="standardContextual"/>
             </w:rPr>
           </w:pPr>
-          <w:hyperlink w:anchor="_Toc139964002" w:history="1">
+          <w:hyperlink w:anchor="_Toc140139588" w:history="1">
             <w:r>
               <w:rPr>
                 <w:rStyle w:val="Hyperlink"/>
@@ -946,7 +1000,7 @@
                 <w:noProof/>
                 <w:webHidden/>
               </w:rPr>
-              <w:instrText xml:space="preserve"> PAGEREF _Toc139964002 \h </w:instrText>
+              <w:instrText xml:space="preserve"> PAGEREF _Toc140139588 \h </w:instrText>
             </w:r>
             <w:r>
               <w:rPr>
@@ -966,7 +1020,7 @@
                 <w:noProof/>
                 <w:webHidden/>
               </w:rPr>
-              <w:t>3</w:t>
+              <w:t>4</w:t>
             </w:r>
             <w:r>
               <w:rPr>
@@ -992,7 +1046,7 @@
               <w14:ligatures w14:val="standardContextual"/>
             </w:rPr>
           </w:pPr>
-          <w:hyperlink w:anchor="_Toc139964003" w:history="1">
+          <w:hyperlink w:anchor="_Toc140139589" w:history="1">
             <w:r>
               <w:rPr>
                 <w:rStyle w:val="Hyperlink"/>
@@ -1019,7 +1073,7 @@
                 <w:noProof/>
                 <w:webHidden/>
               </w:rPr>
-              <w:instrText xml:space="preserve"> PAGEREF _Toc139964003 \h </w:instrText>
+              <w:instrText xml:space="preserve"> PAGEREF _Toc140139589 \h </w:instrText>
             </w:r>
             <w:r>
               <w:rPr>
@@ -1039,7 +1093,7 @@
                 <w:noProof/>
                 <w:webHidden/>
               </w:rPr>
-              <w:t>5</w:t>
+              <w:t>6</w:t>
             </w:r>
             <w:r>
               <w:rPr>
@@ -1065,7 +1119,7 @@
               <w14:ligatures w14:val="standardContextual"/>
             </w:rPr>
           </w:pPr>
-          <w:hyperlink w:anchor="_Toc139964004" w:history="1">
+          <w:hyperlink w:anchor="_Toc140139590" w:history="1">
             <w:r>
               <w:rPr>
                 <w:rStyle w:val="Hyperlink"/>
@@ -1092,7 +1146,7 @@
                 <w:noProof/>
                 <w:webHidden/>
               </w:rPr>
-              <w:instrText xml:space="preserve"> PAGEREF _Toc139964004 \h </w:instrText>
+              <w:instrText xml:space="preserve"> PAGEREF _Toc140139590 \h </w:instrText>
             </w:r>
             <w:r>
               <w:rPr>
@@ -1112,7 +1166,7 @@
                 <w:noProof/>
                 <w:webHidden/>
               </w:rPr>
-              <w:t>6</w:t>
+              <w:t>7</w:t>
             </w:r>
             <w:r>
               <w:rPr>
@@ -1138,7 +1192,7 @@
               <w14:ligatures w14:val="standardContextual"/>
             </w:rPr>
           </w:pPr>
-          <w:hyperlink w:anchor="_Toc139964005" w:history="1">
+          <w:hyperlink w:anchor="_Toc140139591" w:history="1">
             <w:r>
               <w:rPr>
                 <w:rStyle w:val="Hyperlink"/>
@@ -1165,7 +1219,7 @@
                 <w:noProof/>
                 <w:webHidden/>
               </w:rPr>
-              <w:instrText xml:space="preserve"> PAGEREF _Toc139964005 \h </w:instrText>
+              <w:instrText xml:space="preserve"> PAGEREF _Toc140139591 \h </w:instrText>
             </w:r>
             <w:r>
               <w:rPr>
@@ -1185,7 +1239,7 @@
                 <w:noProof/>
                 <w:webHidden/>
               </w:rPr>
-              <w:t>7</w:t>
+              <w:t>9</w:t>
             </w:r>
             <w:r>
               <w:rPr>
@@ -1211,7 +1265,7 @@
               <w14:ligatures w14:val="standardContextual"/>
             </w:rPr>
           </w:pPr>
-          <w:hyperlink w:anchor="_Toc139964006" w:history="1">
+          <w:hyperlink w:anchor="_Toc140139592" w:history="1">
             <w:r>
               <w:rPr>
                 <w:rStyle w:val="Hyperlink"/>
@@ -1238,7 +1292,7 @@
                 <w:noProof/>
                 <w:webHidden/>
               </w:rPr>
-              <w:instrText xml:space="preserve"> PAGEREF _Toc139964006 \h </w:instrText>
+              <w:instrText xml:space="preserve"> PAGEREF _Toc140139592 \h </w:instrText>
             </w:r>
             <w:r>
               <w:rPr>
@@ -1258,7 +1312,7 @@
                 <w:noProof/>
                 <w:webHidden/>
               </w:rPr>
-              <w:t>7</w:t>
+              <w:t>9</w:t>
             </w:r>
             <w:r>
               <w:rPr>
@@ -1284,7 +1338,7 @@
               <w14:ligatures w14:val="standardContextual"/>
             </w:rPr>
           </w:pPr>
-          <w:hyperlink w:anchor="_Toc139964007" w:history="1">
+          <w:hyperlink w:anchor="_Toc140139593" w:history="1">
             <w:r>
               <w:rPr>
                 <w:rStyle w:val="Hyperlink"/>
@@ -1311,7 +1365,7 @@
                 <w:noProof/>
                 <w:webHidden/>
               </w:rPr>
-              <w:instrText xml:space="preserve"> PAGEREF _Toc139964007 \h </w:instrText>
+              <w:instrText xml:space="preserve"> PAGEREF _Toc140139593 \h </w:instrText>
             </w:r>
             <w:r>
               <w:rPr>
@@ -1331,7 +1385,7 @@
                 <w:noProof/>
                 <w:webHidden/>
               </w:rPr>
-              <w:t>7</w:t>
+              <w:t>9</w:t>
             </w:r>
             <w:r>
               <w:rPr>
@@ -1354,7 +1408,7 @@
               <w14:ligatures w14:val="standardContextual"/>
             </w:rPr>
           </w:pPr>
-          <w:hyperlink w:anchor="_Toc139964008" w:history="1">
+          <w:hyperlink w:anchor="_Toc140139594" w:history="1">
             <w:r>
               <w:rPr>
                 <w:rStyle w:val="Hyperlink"/>
@@ -1381,7 +1435,7 @@
                 <w:noProof/>
                 <w:webHidden/>
               </w:rPr>
-              <w:instrText xml:space="preserve"> PAGEREF _Toc139964008 \h </w:instrText>
+              <w:instrText xml:space="preserve"> PAGEREF _Toc140139594 \h </w:instrText>
             </w:r>
             <w:r>
               <w:rPr>
@@ -1401,7 +1455,7 @@
                 <w:noProof/>
                 <w:webHidden/>
               </w:rPr>
-              <w:t>7</w:t>
+              <w:t>9</w:t>
             </w:r>
             <w:r>
               <w:rPr>
@@ -1427,7 +1481,7 @@
               <w14:ligatures w14:val="standardContextual"/>
             </w:rPr>
           </w:pPr>
-          <w:hyperlink w:anchor="_Toc139964009" w:history="1">
+          <w:hyperlink w:anchor="_Toc140139595" w:history="1">
             <w:r>
               <w:rPr>
                 <w:rStyle w:val="Hyperlink"/>
@@ -1454,7 +1508,7 @@
                 <w:noProof/>
                 <w:webHidden/>
               </w:rPr>
-              <w:instrText xml:space="preserve"> PAGEREF _Toc139964009 \h </w:instrText>
+              <w:instrText xml:space="preserve"> PAGEREF _Toc140139595 \h </w:instrText>
             </w:r>
             <w:r>
               <w:rPr>
@@ -1474,7 +1528,7 @@
                 <w:noProof/>
                 <w:webHidden/>
               </w:rPr>
-              <w:t>7</w:t>
+              <w:t>9</w:t>
             </w:r>
             <w:r>
               <w:rPr>
@@ -1500,7 +1554,7 @@
               <w14:ligatures w14:val="standardContextual"/>
             </w:rPr>
           </w:pPr>
-          <w:hyperlink w:anchor="_Toc139964010" w:history="1">
+          <w:hyperlink w:anchor="_Toc140139596" w:history="1">
             <w:r>
               <w:rPr>
                 <w:rStyle w:val="Hyperlink"/>
@@ -1527,7 +1581,7 @@
                 <w:noProof/>
                 <w:webHidden/>
               </w:rPr>
-              <w:instrText xml:space="preserve"> PAGEREF _Toc139964010 \h </w:instrText>
+              <w:instrText xml:space="preserve"> PAGEREF _Toc140139596 \h </w:instrText>
             </w:r>
             <w:r>
               <w:rPr>
@@ -1547,7 +1601,7 @@
                 <w:noProof/>
                 <w:webHidden/>
               </w:rPr>
-              <w:t>7</w:t>
+              <w:t>9</w:t>
             </w:r>
             <w:r>
               <w:rPr>
@@ -1573,7 +1627,7 @@
               <w14:ligatures w14:val="standardContextual"/>
             </w:rPr>
           </w:pPr>
-          <w:hyperlink w:anchor="_Toc139964011" w:history="1">
+          <w:hyperlink w:anchor="_Toc140139597" w:history="1">
             <w:r>
               <w:rPr>
                 <w:rStyle w:val="Hyperlink"/>
@@ -1600,7 +1654,7 @@
                 <w:noProof/>
                 <w:webHidden/>
               </w:rPr>
-              <w:instrText xml:space="preserve"> PAGEREF _Toc139964011 \h </w:instrText>
+              <w:instrText xml:space="preserve"> PAGEREF _Toc140139597 \h </w:instrText>
             </w:r>
             <w:r>
               <w:rPr>
@@ -1620,7 +1674,7 @@
                 <w:noProof/>
                 <w:webHidden/>
               </w:rPr>
-              <w:t>7</w:t>
+              <w:t>9</w:t>
             </w:r>
             <w:r>
               <w:rPr>
@@ -1643,7 +1697,7 @@
               <w14:ligatures w14:val="standardContextual"/>
             </w:rPr>
           </w:pPr>
-          <w:hyperlink w:anchor="_Toc139964012" w:history="1">
+          <w:hyperlink w:anchor="_Toc140139598" w:history="1">
             <w:r>
               <w:rPr>
                 <w:rStyle w:val="Hyperlink"/>
@@ -1670,7 +1724,7 @@
                 <w:noProof/>
                 <w:webHidden/>
               </w:rPr>
-              <w:instrText xml:space="preserve"> PAGEREF _Toc139964012 \h </w:instrText>
+              <w:instrText xml:space="preserve"> PAGEREF _Toc140139598 \h </w:instrText>
             </w:r>
             <w:r>
               <w:rPr>
@@ -1690,7 +1744,7 @@
                 <w:noProof/>
                 <w:webHidden/>
               </w:rPr>
-              <w:t>8</w:t>
+              <w:t>10</w:t>
             </w:r>
             <w:r>
               <w:rPr>
@@ -1716,7 +1770,7 @@
               <w14:ligatures w14:val="standardContextual"/>
             </w:rPr>
           </w:pPr>
-          <w:hyperlink w:anchor="_Toc139964013" w:history="1">
+          <w:hyperlink w:anchor="_Toc140139599" w:history="1">
             <w:r>
               <w:rPr>
                 <w:rStyle w:val="Hyperlink"/>
@@ -1743,7 +1797,7 @@
                 <w:noProof/>
                 <w:webHidden/>
               </w:rPr>
-              <w:instrText xml:space="preserve"> PAGEREF _Toc139964013 \h </w:instrText>
+              <w:instrText xml:space="preserve"> PAGEREF _Toc140139599 \h </w:instrText>
             </w:r>
             <w:r>
               <w:rPr>
@@ -1763,7 +1817,7 @@
                 <w:noProof/>
                 <w:webHidden/>
               </w:rPr>
-              <w:t>8</w:t>
+              <w:t>10</w:t>
             </w:r>
             <w:r>
               <w:rPr>
@@ -1789,7 +1843,7 @@
               <w14:ligatures w14:val="standardContextual"/>
             </w:rPr>
           </w:pPr>
-          <w:hyperlink w:anchor="_Toc139964014" w:history="1">
+          <w:hyperlink w:anchor="_Toc140139600" w:history="1">
             <w:r>
               <w:rPr>
                 <w:rStyle w:val="Hyperlink"/>
@@ -1816,7 +1870,7 @@
                 <w:noProof/>
                 <w:webHidden/>
               </w:rPr>
-              <w:instrText xml:space="preserve"> PAGEREF _Toc139964014 \h </w:instrText>
+              <w:instrText xml:space="preserve"> PAGEREF _Toc140139600 \h </w:instrText>
             </w:r>
             <w:r>
               <w:rPr>
@@ -1836,7 +1890,7 @@
                 <w:noProof/>
                 <w:webHidden/>
               </w:rPr>
-              <w:t>8</w:t>
+              <w:t>10</w:t>
             </w:r>
             <w:r>
               <w:rPr>
@@ -1862,7 +1916,7 @@
               <w14:ligatures w14:val="standardContextual"/>
             </w:rPr>
           </w:pPr>
-          <w:hyperlink w:anchor="_Toc139964015" w:history="1">
+          <w:hyperlink w:anchor="_Toc140139601" w:history="1">
             <w:r>
               <w:rPr>
                 <w:rStyle w:val="Hyperlink"/>
@@ -1889,7 +1943,7 @@
                 <w:noProof/>
                 <w:webHidden/>
               </w:rPr>
-              <w:instrText xml:space="preserve"> PAGEREF _Toc139964015 \h </w:instrText>
+              <w:instrText xml:space="preserve"> PAGEREF _Toc140139601 \h </w:instrText>
             </w:r>
             <w:r>
               <w:rPr>
@@ -1909,7 +1963,7 @@
                 <w:noProof/>
                 <w:webHidden/>
               </w:rPr>
-              <w:t>8</w:t>
+              <w:t>10</w:t>
             </w:r>
             <w:r>
               <w:rPr>
@@ -1934,7 +1988,7 @@
               <w14:ligatures w14:val="standardContextual"/>
             </w:rPr>
           </w:pPr>
-          <w:hyperlink w:anchor="_Toc139964016" w:history="1">
+          <w:hyperlink w:anchor="_Toc140139602" w:history="1">
             <w:r>
               <w:rPr>
                 <w:rStyle w:val="Hyperlink"/>
@@ -1961,7 +2015,7 @@
                 <w:noProof/>
                 <w:webHidden/>
               </w:rPr>
-              <w:instrText xml:space="preserve"> PAGEREF _Toc139964016 \h </w:instrText>
+              <w:instrText xml:space="preserve"> PAGEREF _Toc140139602 \h </w:instrText>
             </w:r>
             <w:r>
               <w:rPr>
@@ -1981,7 +2035,7 @@
                 <w:noProof/>
                 <w:webHidden/>
               </w:rPr>
-              <w:t>9</w:t>
+              <w:t>11</w:t>
             </w:r>
             <w:r>
               <w:rPr>
@@ -2006,7 +2060,7 @@
               <w14:ligatures w14:val="standardContextual"/>
             </w:rPr>
           </w:pPr>
-          <w:hyperlink w:anchor="_Toc139964017" w:history="1">
+          <w:hyperlink w:anchor="_Toc140139603" w:history="1">
             <w:r>
               <w:rPr>
                 <w:rStyle w:val="Hyperlink"/>
@@ -2033,7 +2087,7 @@
                 <w:noProof/>
                 <w:webHidden/>
               </w:rPr>
-              <w:instrText xml:space="preserve"> PAGEREF _Toc139964017 \h </w:instrText>
+              <w:instrText xml:space="preserve"> PAGEREF _Toc140139603 \h </w:instrText>
             </w:r>
             <w:r>
               <w:rPr>
@@ -2053,7 +2107,7 @@
                 <w:noProof/>
                 <w:webHidden/>
               </w:rPr>
-              <w:t>9</w:t>
+              <w:t>11</w:t>
             </w:r>
             <w:r>
               <w:rPr>
@@ -2079,7 +2133,7 @@
               <w14:ligatures w14:val="standardContextual"/>
             </w:rPr>
           </w:pPr>
-          <w:hyperlink w:anchor="_Toc139964018" w:history="1">
+          <w:hyperlink w:anchor="_Toc140139604" w:history="1">
             <w:r>
               <w:rPr>
                 <w:rStyle w:val="Hyperlink"/>
@@ -2106,7 +2160,7 @@
                 <w:noProof/>
                 <w:webHidden/>
               </w:rPr>
-              <w:instrText xml:space="preserve"> PAGEREF _Toc139964018 \h </w:instrText>
+              <w:instrText xml:space="preserve"> PAGEREF _Toc140139604 \h </w:instrText>
             </w:r>
             <w:r>
               <w:rPr>
@@ -2126,7 +2180,7 @@
                 <w:noProof/>
                 <w:webHidden/>
               </w:rPr>
-              <w:t>9</w:t>
+              <w:t>11</w:t>
             </w:r>
             <w:r>
               <w:rPr>
@@ -2151,7 +2205,7 @@
               <w14:ligatures w14:val="standardContextual"/>
             </w:rPr>
           </w:pPr>
-          <w:hyperlink w:anchor="_Toc139964019" w:history="1">
+          <w:hyperlink w:anchor="_Toc140139605" w:history="1">
             <w:r>
               <w:rPr>
                 <w:rStyle w:val="Hyperlink"/>
@@ -2178,7 +2232,7 @@
                 <w:noProof/>
                 <w:webHidden/>
               </w:rPr>
-              <w:instrText xml:space="preserve"> PAGEREF _Toc139964019 \h </w:instrText>
+              <w:instrText xml:space="preserve"> PAGEREF _Toc140139605 \h </w:instrText>
             </w:r>
             <w:r>
               <w:rPr>
@@ -2198,7 +2252,7 @@
                 <w:noProof/>
                 <w:webHidden/>
               </w:rPr>
-              <w:t>9</w:t>
+              <w:t>11</w:t>
             </w:r>
             <w:r>
               <w:rPr>
@@ -2224,7 +2278,7 @@
               <w14:ligatures w14:val="standardContextual"/>
             </w:rPr>
           </w:pPr>
-          <w:hyperlink w:anchor="_Toc139964020" w:history="1">
+          <w:hyperlink w:anchor="_Toc140139606" w:history="1">
             <w:r>
               <w:rPr>
                 <w:rStyle w:val="Hyperlink"/>
@@ -2251,7 +2305,7 @@
                 <w:noProof/>
                 <w:webHidden/>
               </w:rPr>
-              <w:instrText xml:space="preserve"> PAGEREF _Toc139964020 \h </w:instrText>
+              <w:instrText xml:space="preserve"> PAGEREF _Toc140139606 \h </w:instrText>
             </w:r>
             <w:r>
               <w:rPr>
@@ -2271,7 +2325,7 @@
                 <w:noProof/>
                 <w:webHidden/>
               </w:rPr>
-              <w:t>9</w:t>
+              <w:t>12</w:t>
             </w:r>
             <w:r>
               <w:rPr>
@@ -2297,7 +2351,7 @@
               <w14:ligatures w14:val="standardContextual"/>
             </w:rPr>
           </w:pPr>
-          <w:hyperlink w:anchor="_Toc139964021" w:history="1">
+          <w:hyperlink w:anchor="_Toc140139607" w:history="1">
             <w:r>
               <w:rPr>
                 <w:rStyle w:val="Hyperlink"/>
@@ -2324,7 +2378,7 @@
                 <w:noProof/>
                 <w:webHidden/>
               </w:rPr>
-              <w:instrText xml:space="preserve"> PAGEREF _Toc139964021 \h </w:instrText>
+              <w:instrText xml:space="preserve"> PAGEREF _Toc140139607 \h </w:instrText>
             </w:r>
             <w:r>
               <w:rPr>
@@ -2344,7 +2398,80 @@
                 <w:noProof/>
                 <w:webHidden/>
               </w:rPr>
-              <w:t>10</w:t>
+              <w:t>12</w:t>
+            </w:r>
+            <w:r>
+              <w:rPr>
+                <w:noProof/>
+                <w:webHidden/>
+              </w:rPr>
+              <w:fldChar w:fldCharType="end"/>
+            </w:r>
+          </w:hyperlink>
+        </w:p>
+        <w:p>
+          <w:pPr>
+            <w:pStyle w:val="TOC3"/>
+            <w:tabs>
+              <w:tab w:val="right" w:leader="dot" w:pos="9350"/>
+            </w:tabs>
+            <w:rPr>
+              <w:rFonts w:eastAsiaTheme="minorEastAsia"/>
+              <w:b w:val="0"/>
+              <w:noProof/>
+              <w:kern w:val="2"/>
+              <w:sz w:val="22"/>
+              <w14:ligatures w14:val="standardContextual"/>
+            </w:rPr>
+          </w:pPr>
+          <w:hyperlink w:anchor="_Toc140139608" w:history="1">
+            <w:r>
+              <w:rPr>
+                <w:rStyle w:val="Hyperlink"/>
+                <w:noProof/>
+              </w:rPr>
+              <w:t>Req 1.6 Elementary School Reunion Pages</w:t>
+            </w:r>
+            <w:r>
+              <w:rPr>
+                <w:noProof/>
+                <w:webHidden/>
+              </w:rPr>
+              <w:tab/>
+            </w:r>
+            <w:r>
+              <w:rPr>
+                <w:noProof/>
+                <w:webHidden/>
+              </w:rPr>
+              <w:fldChar w:fldCharType="begin"/>
+            </w:r>
+            <w:r>
+              <w:rPr>
+                <w:noProof/>
+                <w:webHidden/>
+              </w:rPr>
+              <w:instrText xml:space="preserve"> PAGEREF _Toc140139608 \h </w:instrText>
+            </w:r>
+            <w:r>
+              <w:rPr>
+                <w:noProof/>
+                <w:webHidden/>
+              </w:rPr>
+            </w:r>
+            <w:r>
+              <w:rPr>
+                <w:noProof/>
+                <w:webHidden/>
+              </w:rPr>
+              <w:fldChar w:fldCharType="separate"/>
+            </w:r>
+            <w:r>
+              <w:rPr>
+                <w:noProof/>
+                <w:webHidden/>
+              </w:rPr>
+              <w:t>12</w:t>
             </w:r>
             <w:r>
               <w:rPr>
@@ -2370,7 +2497,7 @@
               <w14:ligatures w14:val="standardContextual"/>
             </w:rPr>
           </w:pPr>
-          <w:hyperlink w:anchor="_Toc139964022" w:history="1">
+          <w:hyperlink w:anchor="_Toc140139609" w:history="1">
             <w:r>
               <w:rPr>
                 <w:rStyle w:val="Hyperlink"/>
@@ -2397,7 +2524,7 @@
                 <w:noProof/>
                 <w:webHidden/>
               </w:rPr>
-              <w:instrText xml:space="preserve"> PAGEREF _Toc139964022 \h </w:instrText>
+              <w:instrText xml:space="preserve"> PAGEREF _Toc140139609 \h </w:instrText>
             </w:r>
             <w:r>
               <w:rPr>
@@ -2417,7 +2544,7 @@
                 <w:noProof/>
                 <w:webHidden/>
               </w:rPr>
-              <w:t>10</w:t>
+              <w:t>12</w:t>
             </w:r>
             <w:r>
               <w:rPr>
@@ -2443,7 +2570,7 @@
               <w14:ligatures w14:val="standardContextual"/>
             </w:rPr>
           </w:pPr>
-          <w:hyperlink w:anchor="_Toc139964023" w:history="1">
+          <w:hyperlink w:anchor="_Toc140139610" w:history="1">
             <w:r>
               <w:rPr>
                 <w:rStyle w:val="Hyperlink"/>
@@ -2470,7 +2597,7 @@
                 <w:noProof/>
                 <w:webHidden/>
               </w:rPr>
-              <w:instrText xml:space="preserve"> PAGEREF _Toc139964023 \h </w:instrText>
+              <w:instrText xml:space="preserve"> PAGEREF _Toc140139610 \h </w:instrText>
             </w:r>
             <w:r>
               <w:rPr>
@@ -2490,7 +2617,7 @@
                 <w:noProof/>
                 <w:webHidden/>
               </w:rPr>
-              <w:t>10</w:t>
+              <w:t>13</w:t>
             </w:r>
             <w:r>
               <w:rPr>
@@ -2532,7 +2659,7 @@
       <w:pPr>
         <w:pStyle w:val="Heading1"/>
       </w:pPr>
-      <w:bookmarkStart w:id="0" w:name="_Toc139964000"/>
+      <w:bookmarkStart w:id="0" w:name="_Toc140139586"/>
       <w:r>
         <w:lastRenderedPageBreak/>
         <w:t>Introduction</w:t>
@@ -2544,7 +2671,7 @@
       <w:pPr>
         <w:pStyle w:val="Heading2"/>
       </w:pPr>
-      <w:bookmarkStart w:id="1" w:name="_Toc139964001"/>
+      <w:bookmarkStart w:id="1" w:name="_Toc140139587"/>
       <w:r>
         <w:t>Abstract</w:t>
       </w:r>
@@ -2580,7 +2707,7 @@
       <w:pPr>
         <w:pStyle w:val="Heading2"/>
       </w:pPr>
-      <w:bookmarkStart w:id="2" w:name="_Toc139964002"/>
+      <w:bookmarkStart w:id="2" w:name="_Toc140139588"/>
       <w:r>
         <w:t>References</w:t>
       </w:r>
@@ -2600,10 +2727,10 @@
         <w:tblLook w:val="04A0" w:firstRow="1" w:lastRow="0" w:firstColumn="1" w:lastColumn="0" w:noHBand="0" w:noVBand="1"/>
       </w:tblPr>
       <w:tblGrid>
-        <w:gridCol w:w="359"/>
-        <w:gridCol w:w="986"/>
-        <w:gridCol w:w="1023"/>
-        <w:gridCol w:w="6982"/>
+        <w:gridCol w:w="340"/>
+        <w:gridCol w:w="881"/>
+        <w:gridCol w:w="913"/>
+        <w:gridCol w:w="7216"/>
       </w:tblGrid>
       <w:tr>
         <w:tc>
@@ -2982,6 +3109,169 @@
           <w:p/>
         </w:tc>
       </w:tr>
+      <w:tr>
+        <w:tc>
+          <w:tcPr>
+            <w:tcW w:w="361" w:type="dxa"/>
+          </w:tcPr>
+          <w:p>
+            <w:pPr>
+              <w:rPr>
+                <w:lang w:eastAsia="ja-JP"/>
+              </w:rPr>
+            </w:pPr>
+            <w:r>
+              <w:rPr>
+                <w:lang w:eastAsia="ja-JP"/>
+              </w:rPr>
+              <w:t>5</w:t>
+            </w:r>
+          </w:p>
+        </w:tc>
+        <w:tc>
+          <w:tcPr>
+            <w:tcW w:w="871" w:type="dxa"/>
+          </w:tcPr>
+          <w:p>
+            <w:pPr>
+              <w:rPr>
+                <w:lang w:eastAsia="ja-JP"/>
+              </w:rPr>
+            </w:pPr>
+            <w:r>
+              <w:rPr>
+                <w:lang w:eastAsia="ja-JP"/>
+              </w:rPr>
+              <w:t xml:space="preserve">Elegant </w:t>
+            </w:r>
+            <w:r>
+              <w:rPr>
+                <w:lang w:eastAsia="ja-JP"/>
+              </w:rPr>
+              <w:lastRenderedPageBreak/>
+              <w:t>Themes</w:t>
+            </w:r>
+          </w:p>
+        </w:tc>
+        <w:tc>
+          <w:tcPr>
+            <w:tcW w:w="1463" w:type="dxa"/>
+          </w:tcPr>
+          <w:p>
+            <w:pPr>
+              <w:rPr>
+                <w:lang w:eastAsia="ja-JP"/>
+              </w:rPr>
+            </w:pPr>
+            <w:r>
+              <w:rPr>
+                <w:lang w:eastAsia="ja-JP"/>
+              </w:rPr>
+              <w:lastRenderedPageBreak/>
+              <w:t>Divi</w:t>
+            </w:r>
+          </w:p>
+        </w:tc>
+        <w:tc>
+          <w:tcPr>
+            <w:tcW w:w="6655" w:type="dxa"/>
+          </w:tcPr>
+          <w:p>
+            <w:r>
+              <w:t xml:space="preserve">This is the WordPress theme we will be using to build the website. It is a very easy to use site building theme that does not require a lot of </w:t>
+            </w:r>
+            <w:r>
+              <w:lastRenderedPageBreak/>
+              <w:t>web development experience to use. It provides a What You See Is What You Get (WYSIWYG) editor for site and page development.</w:t>
+            </w:r>
+          </w:p>
+          <w:p/>
+          <w:p>
+            <w:hyperlink r:id="rId13" w:history="1">
+              <w:r>
+                <w:rPr>
+                  <w:rStyle w:val="Hyperlink"/>
+                </w:rPr>
+                <w:t>https://www.elegantthemes.com/gallery/divi/?utm_source=Branded&amp;utm_medium=Divi&amp;utm_campaign=Google%20Search</w:t>
+              </w:r>
+            </w:hyperlink>
+          </w:p>
+          <w:p/>
+        </w:tc>
+      </w:tr>
+      <w:tr>
+        <w:tc>
+          <w:tcPr>
+            <w:tcW w:w="361" w:type="dxa"/>
+          </w:tcPr>
+          <w:p>
+            <w:pPr>
+              <w:rPr>
+                <w:lang w:eastAsia="ja-JP"/>
+              </w:rPr>
+            </w:pPr>
+            <w:r>
+              <w:rPr>
+                <w:lang w:eastAsia="ja-JP"/>
+              </w:rPr>
+              <w:lastRenderedPageBreak/>
+              <w:t>6</w:t>
+            </w:r>
+          </w:p>
+        </w:tc>
+        <w:tc>
+          <w:tcPr>
+            <w:tcW w:w="871" w:type="dxa"/>
+          </w:tcPr>
+          <w:p>
+            <w:pPr>
+              <w:rPr>
+                <w:lang w:eastAsia="ja-JP"/>
+              </w:rPr>
+            </w:pPr>
+            <w:r>
+              <w:rPr>
+                <w:lang w:eastAsia="ja-JP"/>
+              </w:rPr>
+              <w:t>Anonymous</w:t>
+            </w:r>
+          </w:p>
+        </w:tc>
+        <w:tc>
+          <w:tcPr>
+            <w:tcW w:w="1463" w:type="dxa"/>
+          </w:tcPr>
+          <w:p>
+            <w:pPr>
+              <w:rPr>
+                <w:lang w:eastAsia="ja-JP"/>
+              </w:rPr>
+            </w:pPr>
+            <w:r>
+              <w:rPr>
+                <w:lang w:eastAsia="ja-JP"/>
+              </w:rPr>
+              <w:t>Wikipedia definition if WYSIWYG</w:t>
+            </w:r>
+          </w:p>
+        </w:tc>
+        <w:tc>
+          <w:tcPr>
+            <w:tcW w:w="6655" w:type="dxa"/>
+          </w:tcPr>
+          <w:p>
+            <w:hyperlink r:id="rId14" w:history="1">
+              <w:r>
+                <w:rPr>
+                  <w:rStyle w:val="Hyperlink"/>
+                </w:rPr>
+                <w:t>https://en.wikipedia.org/wiki/WYSIWYG</w:t>
+              </w:r>
+            </w:hyperlink>
+          </w:p>
+          <w:p/>
+        </w:tc>
+      </w:tr>
     </w:tbl>
     <w:p/>
     <w:p>
@@ -3005,7 +3295,6 @@
           <w:sz w:val="36"/>
           <w:szCs w:val="36"/>
         </w:rPr>
-        <w:lastRenderedPageBreak/>
         <w:br w:type="page"/>
       </w:r>
     </w:p>
@@ -3017,7 +3306,7 @@
           <w:szCs w:val="36"/>
         </w:rPr>
       </w:pPr>
-      <w:bookmarkStart w:id="3" w:name="_Toc139964003"/>
+      <w:bookmarkStart w:id="3" w:name="_Toc140139589"/>
       <w:r>
         <w:rPr>
           <w:sz w:val="36"/>
@@ -3360,6 +3649,41 @@
           </w:p>
         </w:tc>
       </w:tr>
+      <w:tr>
+        <w:tc>
+          <w:tcPr>
+            <w:tcW w:w="2425" w:type="dxa"/>
+          </w:tcPr>
+          <w:p>
+            <w:pPr>
+              <w:rPr>
+                <w:lang w:eastAsia="ja-JP"/>
+              </w:rPr>
+            </w:pPr>
+            <w:r>
+              <w:rPr>
+                <w:lang w:eastAsia="ja-JP"/>
+              </w:rPr>
+              <w:t>WYSIWYG</w:t>
+            </w:r>
+          </w:p>
+        </w:tc>
+        <w:tc>
+          <w:tcPr>
+            <w:tcW w:w="6925" w:type="dxa"/>
+          </w:tcPr>
+          <w:p>
+            <w:pPr>
+              <w:rPr>
+                <w:lang w:eastAsia="ja-JP"/>
+              </w:rPr>
+            </w:pPr>
+            <w:r>
+              <w:t>In computing, WYSIWYG, an acronym for What You See Is What You Get, is a system in which editing software allows content to be edited in a form that resembles its appearance when printed or displayed as a finished product, such as a printed document, web page, or slide presentation.</w:t>
+            </w:r>
+          </w:p>
+        </w:tc>
+      </w:tr>
     </w:tbl>
     <w:p/>
     <w:p>
@@ -3380,7 +3704,7 @@
       <w:pPr>
         <w:pStyle w:val="Heading2"/>
       </w:pPr>
-      <w:bookmarkStart w:id="4" w:name="_Toc139964004"/>
+      <w:bookmarkStart w:id="4" w:name="_Toc140139590"/>
       <w:r>
         <w:lastRenderedPageBreak/>
         <w:t>Open Issues</w:t>
@@ -3523,6 +3847,26 @@
               <w:t>It has been suggested that the website be the repository for meeting minutes for all committees. This should be discussed with the executive committee. Need to size the amount of effort this will take and when it can be delivered.</w:t>
             </w:r>
           </w:p>
+          <w:p>
+            <w:pPr>
+              <w:rPr>
+                <w:lang w:eastAsia="ja-JP"/>
+              </w:rPr>
+            </w:pPr>
+          </w:p>
+          <w:p>
+            <w:pPr>
+              <w:rPr>
+                <w:lang w:eastAsia="ja-JP"/>
+              </w:rPr>
+            </w:pPr>
+            <w:r>
+              <w:rPr>
+                <w:lang w:eastAsia="ja-JP"/>
+              </w:rPr>
+              <w:t>The executive committee felt that this feature would not be used. The other committees should discuss it to see if they are interested.</w:t>
+            </w:r>
+          </w:p>
         </w:tc>
         <w:tc>
           <w:tcPr>
@@ -3538,7 +3882,7 @@
               <w:rPr>
                 <w:lang w:eastAsia="ja-JP"/>
               </w:rPr>
-              <w:t>Open</w:t>
+              <w:t>Closed for now</w:t>
             </w:r>
           </w:p>
         </w:tc>
@@ -3597,6 +3941,26 @@
               <w:t>We need a graphic designer for the website.</w:t>
             </w:r>
           </w:p>
+          <w:p>
+            <w:pPr>
+              <w:rPr>
+                <w:lang w:eastAsia="ja-JP"/>
+              </w:rPr>
+            </w:pPr>
+          </w:p>
+          <w:p>
+            <w:pPr>
+              <w:rPr>
+                <w:lang w:eastAsia="ja-JP"/>
+              </w:rPr>
+            </w:pPr>
+            <w:r>
+              <w:rPr>
+                <w:lang w:eastAsia="ja-JP"/>
+              </w:rPr>
+              <w:t>Ruth Amir will be the graphic designer.</w:t>
+            </w:r>
+          </w:p>
         </w:tc>
         <w:tc>
           <w:tcPr>
@@ -3612,7 +3976,7 @@
               <w:rPr>
                 <w:lang w:eastAsia="ja-JP"/>
               </w:rPr>
-              <w:t>Open</w:t>
+              <w:t>Closed</w:t>
             </w:r>
           </w:p>
         </w:tc>
@@ -3663,6 +4027,12 @@
               <w:t>We need someone to write the copy for the website and email blasts.</w:t>
             </w:r>
           </w:p>
+          <w:p/>
+          <w:p>
+            <w:r>
+              <w:t>Rex Wilder will write the advertising copy, Randy Sheinbein may assist.</w:t>
+            </w:r>
+          </w:p>
         </w:tc>
         <w:tc>
           <w:tcPr>
@@ -3678,7 +4048,7 @@
               <w:rPr>
                 <w:lang w:eastAsia="ja-JP"/>
               </w:rPr>
-              <w:t>Open</w:t>
+              <w:t>Closed</w:t>
             </w:r>
           </w:p>
         </w:tc>
@@ -3732,6 +4102,24 @@
               <w:t xml:space="preserve"> Currently we have approvers from less than half of the committees. The size of the approver list does need to be limited to less than 15 people.</w:t>
             </w:r>
           </w:p>
+          <w:p/>
+          <w:p>
+            <w:r>
+              <w:t xml:space="preserve">Randy Sheinbein has added 3 people that should be approvers. I still think that </w:t>
+            </w:r>
+            <w:r>
+              <w:t>all</w:t>
+            </w:r>
+            <w:r>
+              <w:t xml:space="preserve"> the committee</w:t>
+            </w:r>
+            <w:r>
+              <w:t>s</w:t>
+            </w:r>
+            <w:r>
+              <w:t xml:space="preserve"> should have representative approvers.</w:t>
+            </w:r>
+          </w:p>
         </w:tc>
         <w:tc>
           <w:tcPr>
@@ -3798,17 +4186,10 @@
               <w:t>The processes for each of the committees needs to be defined.</w:t>
             </w:r>
           </w:p>
-          <w:p>
-            <w:r>
-              <w:t xml:space="preserve">We </w:t>
-            </w:r>
-            <w:proofErr w:type="gramStart"/>
-            <w:r>
-              <w:t>definitely need</w:t>
-            </w:r>
-            <w:proofErr w:type="gramEnd"/>
-            <w:r>
-              <w:t xml:space="preserve"> a process defined for the contact committee.</w:t>
+          <w:p/>
+          <w:p>
+            <w:r>
+              <w:t>We need a process defined for the contact committee.</w:t>
             </w:r>
           </w:p>
         </w:tc>
@@ -3877,6 +4258,18 @@
               <w:t>Should the members of each committee be listed on the committee webpage? This can be a privacy issue.</w:t>
             </w:r>
           </w:p>
+          <w:p/>
+          <w:p>
+            <w:r>
+              <w:t xml:space="preserve">This is a violation of privacy, no </w:t>
+            </w:r>
+            <w:r>
+              <w:t>one’s</w:t>
+            </w:r>
+            <w:r>
+              <w:t xml:space="preserve"> names should be posted on the website.</w:t>
+            </w:r>
+          </w:p>
         </w:tc>
         <w:tc>
           <w:tcPr>
@@ -3892,7 +4285,7 @@
               <w:rPr>
                 <w:lang w:eastAsia="ja-JP"/>
               </w:rPr>
-              <w:t>Open</w:t>
+              <w:t>Closed</w:t>
             </w:r>
           </w:p>
         </w:tc>
@@ -3926,6 +4319,89 @@
                 <w:lang w:eastAsia="ja-JP"/>
               </w:rPr>
             </w:pPr>
+            <w:r>
+              <w:rPr>
+                <w:lang w:eastAsia="ja-JP"/>
+              </w:rPr>
+              <w:t>7</w:t>
+            </w:r>
+          </w:p>
+        </w:tc>
+        <w:tc>
+          <w:tcPr>
+            <w:tcW w:w="5850" w:type="dxa"/>
+          </w:tcPr>
+          <w:p>
+            <w:r>
+              <w:t>The glossary may be too technical.</w:t>
+            </w:r>
+          </w:p>
+          <w:p/>
+          <w:p>
+            <w:r>
+              <w:t xml:space="preserve">I have tried to make the glossary as simple as possible, the terms currently in the glossary are necessary as there </w:t>
+            </w:r>
+            <w:r>
+              <w:lastRenderedPageBreak/>
+              <w:t>are some stake holders that don’t understand the difference between a database and an excel spreadsheet.</w:t>
+            </w:r>
+          </w:p>
+        </w:tc>
+        <w:tc>
+          <w:tcPr>
+            <w:tcW w:w="1080" w:type="dxa"/>
+          </w:tcPr>
+          <w:p>
+            <w:pPr>
+              <w:rPr>
+                <w:lang w:eastAsia="ja-JP"/>
+              </w:rPr>
+            </w:pPr>
+            <w:r>
+              <w:rPr>
+                <w:lang w:eastAsia="ja-JP"/>
+              </w:rPr>
+              <w:lastRenderedPageBreak/>
+              <w:t>Open</w:t>
+            </w:r>
+          </w:p>
+        </w:tc>
+        <w:tc>
+          <w:tcPr>
+            <w:tcW w:w="1795" w:type="dxa"/>
+          </w:tcPr>
+          <w:p>
+            <w:pPr>
+              <w:rPr>
+                <w:lang w:eastAsia="ja-JP"/>
+              </w:rPr>
+            </w:pPr>
+            <w:r>
+              <w:rPr>
+                <w:lang w:eastAsia="ja-JP"/>
+              </w:rPr>
+              <w:t>Technology Committee</w:t>
+            </w:r>
+          </w:p>
+        </w:tc>
+      </w:tr>
+      <w:tr>
+        <w:tc>
+          <w:tcPr>
+            <w:tcW w:w="625" w:type="dxa"/>
+          </w:tcPr>
+          <w:p>
+            <w:pPr>
+              <w:rPr>
+                <w:lang w:eastAsia="ja-JP"/>
+              </w:rPr>
+            </w:pPr>
+            <w:r>
+              <w:rPr>
+                <w:lang w:eastAsia="ja-JP"/>
+              </w:rPr>
+              <w:t>8</w:t>
+            </w:r>
           </w:p>
         </w:tc>
         <w:tc>
@@ -3980,7 +4456,7 @@
       <w:pPr>
         <w:pStyle w:val="Heading2"/>
       </w:pPr>
-      <w:bookmarkStart w:id="5" w:name="_Toc139964005"/>
+      <w:bookmarkStart w:id="5" w:name="_Toc140139591"/>
       <w:r>
         <w:lastRenderedPageBreak/>
         <w:t>Compatibility</w:t>
@@ -3997,7 +4473,7 @@
       <w:pPr>
         <w:pStyle w:val="Heading2"/>
       </w:pPr>
-      <w:bookmarkStart w:id="6" w:name="_Toc139964006"/>
+      <w:bookmarkStart w:id="6" w:name="_Toc140139592"/>
       <w:r>
         <w:t>Business Drivers</w:t>
       </w:r>
@@ -4022,7 +4498,7 @@
       <w:pPr>
         <w:pStyle w:val="Heading2"/>
       </w:pPr>
-      <w:bookmarkStart w:id="7" w:name="_Toc139964007"/>
+      <w:bookmarkStart w:id="7" w:name="_Toc140139593"/>
       <w:r>
         <w:t>Acknowledgements</w:t>
       </w:r>
@@ -4041,7 +4517,7 @@
       <w:pPr>
         <w:pStyle w:val="Heading1"/>
       </w:pPr>
-      <w:bookmarkStart w:id="8" w:name="_Toc139964008"/>
+      <w:bookmarkStart w:id="8" w:name="_Toc140139594"/>
       <w:r>
         <w:t>Overall Description</w:t>
       </w:r>
@@ -4062,7 +4538,7 @@
       <w:pPr>
         <w:pStyle w:val="Heading2"/>
       </w:pPr>
-      <w:bookmarkStart w:id="9" w:name="_Toc139964009"/>
+      <w:bookmarkStart w:id="9" w:name="_Toc140139595"/>
       <w:r>
         <w:t>Product Context</w:t>
       </w:r>
@@ -4107,7 +4583,7 @@
       <w:pPr>
         <w:pStyle w:val="Heading2"/>
       </w:pPr>
-      <w:bookmarkStart w:id="10" w:name="_Toc139964010"/>
+      <w:bookmarkStart w:id="10" w:name="_Toc140139596"/>
       <w:r>
         <w:t>System Context</w:t>
       </w:r>
@@ -4123,7 +4599,7 @@
       <w:pPr>
         <w:pStyle w:val="Heading2"/>
       </w:pPr>
-      <w:bookmarkStart w:id="11" w:name="_Toc139964011"/>
+      <w:bookmarkStart w:id="11" w:name="_Toc140139597"/>
       <w:r>
         <w:t>Assumptions and Dependencies</w:t>
       </w:r>
@@ -4237,7 +4713,7 @@
       <w:pPr>
         <w:pStyle w:val="Heading1"/>
       </w:pPr>
-      <w:bookmarkStart w:id="12" w:name="_Toc139964012"/>
+      <w:bookmarkStart w:id="12" w:name="_Toc140139598"/>
       <w:r>
         <w:t>Requirements</w:t>
       </w:r>
@@ -4248,7 +4724,7 @@
       <w:pPr>
         <w:pStyle w:val="RQ1"/>
       </w:pPr>
-      <w:bookmarkStart w:id="13" w:name="_Toc139964013"/>
+      <w:bookmarkStart w:id="13" w:name="_Toc140139599"/>
       <w:r>
         <w:t>Req</w:t>
       </w:r>
@@ -4417,7 +4893,7 @@
       <w:pPr>
         <w:pStyle w:val="RqH2"/>
       </w:pPr>
-      <w:bookmarkStart w:id="14" w:name="_Toc139964014"/>
+      <w:bookmarkStart w:id="14" w:name="_Toc140139600"/>
       <w:r>
         <w:t>Req</w:t>
       </w:r>
@@ -4581,9 +5057,23 @@
     </w:p>
     <w:p>
       <w:pPr>
+        <w:pStyle w:val="RqT2"/>
+      </w:pPr>
+      <w:r>
+        <w:t xml:space="preserve">The technology committee has selected the Divi Theme from Elegant Themes Inc. as the theme to be used since it provides an </w:t>
+      </w:r>
+      <w:r>
+        <w:t>easy-to-use</w:t>
+      </w:r>
+      <w:r>
+        <w:t xml:space="preserve"> editor and allows everyone involved to edit the site.</w:t>
+      </w:r>
+    </w:p>
+    <w:p>
+      <w:pPr>
         <w:pStyle w:val="RqH2"/>
       </w:pPr>
-      <w:bookmarkStart w:id="15" w:name="_Toc139964015"/>
+      <w:bookmarkStart w:id="15" w:name="_Toc140139601"/>
       <w:r>
         <w:t xml:space="preserve">Req </w:t>
       </w:r>
@@ -4772,6 +5262,7 @@
         </w:numPr>
       </w:pPr>
       <w:r>
+        <w:lastRenderedPageBreak/>
         <w:t>Event Committee</w:t>
       </w:r>
     </w:p>
@@ -4808,7 +5299,6 @@
         </w:numPr>
       </w:pPr>
       <w:r>
-        <w:lastRenderedPageBreak/>
         <w:t>Entertainment Committee</w:t>
       </w:r>
     </w:p>
@@ -4891,7 +5381,7 @@
       <w:r>
         <w:t xml:space="preserve">The URL for each committee page will be </w:t>
       </w:r>
-      <w:hyperlink r:id="rId13" w:history="1">
+      <w:hyperlink r:id="rId15" w:history="1">
         <w:r>
           <w:rPr>
             <w:rStyle w:val="Hyperlink"/>
@@ -4916,7 +5406,7 @@
         <w:pStyle w:val="RqH3"/>
         <w:ind w:left="720"/>
       </w:pPr>
-      <w:bookmarkStart w:id="16" w:name="_Toc139964016"/>
+      <w:bookmarkStart w:id="16" w:name="_Toc140139602"/>
       <w:r>
         <w:t xml:space="preserve">Req 1.2.1 </w:t>
       </w:r>
@@ -5070,7 +5560,7 @@
         <w:pStyle w:val="RqH3"/>
         <w:ind w:left="720"/>
       </w:pPr>
-      <w:bookmarkStart w:id="17" w:name="_Toc139964017"/>
+      <w:bookmarkStart w:id="17" w:name="_Toc140139603"/>
       <w:r>
         <w:t>Req 1.2.2 Restricted Access to Post Meeting Minutes</w:t>
       </w:r>
@@ -5220,7 +5710,7 @@
       <w:pPr>
         <w:pStyle w:val="RqH2"/>
       </w:pPr>
-      <w:bookmarkStart w:id="18" w:name="_Toc139964018"/>
+      <w:bookmarkStart w:id="18" w:name="_Toc140139604"/>
       <w:r>
         <w:t>Req 1.3 Website ECommerce</w:t>
       </w:r>
@@ -5384,7 +5874,7 @@
         <w:pStyle w:val="RqH3"/>
         <w:ind w:left="720"/>
       </w:pPr>
-      <w:bookmarkStart w:id="19" w:name="_Toc139964019"/>
+      <w:bookmarkStart w:id="19" w:name="_Toc140139605"/>
       <w:r>
         <w:t>Req 1.3.1 Ecommerce Provider</w:t>
       </w:r>
@@ -5537,8 +6027,9 @@
       <w:pPr>
         <w:pStyle w:val="RqH2"/>
       </w:pPr>
-      <w:bookmarkStart w:id="20" w:name="_Toc139964020"/>
-      <w:r>
+      <w:bookmarkStart w:id="20" w:name="_Toc140139606"/>
+      <w:r>
+        <w:lastRenderedPageBreak/>
         <w:t>Req 1.4 Website Hosting</w:t>
       </w:r>
       <w:bookmarkEnd w:id="20"/>
@@ -5650,7 +6141,6 @@
                 <w:b/>
                 <w:lang w:eastAsia="ja-JP"/>
               </w:rPr>
-              <w:lastRenderedPageBreak/>
               <w:t>Phase</w:t>
             </w:r>
           </w:p>
@@ -5753,10 +6243,18 @@
     </w:p>
     <w:p>
       <w:pPr>
+        <w:ind w:left="1080"/>
+      </w:pPr>
+      <w:r>
+        <w:t>Go Daddy has been selected to host the website.</w:t>
+      </w:r>
+    </w:p>
+    <w:p>
+      <w:pPr>
         <w:pStyle w:val="RqH2"/>
         <w:ind w:left="720"/>
       </w:pPr>
-      <w:bookmarkStart w:id="21" w:name="_Toc139964021"/>
+      <w:bookmarkStart w:id="21" w:name="_Toc140139607"/>
       <w:r>
         <w:t>Req 1.5 Website Domain Name</w:t>
       </w:r>
@@ -5888,7 +6386,7 @@
               <w:rPr>
                 <w:lang w:eastAsia="ja-JP"/>
               </w:rPr>
-              <w:t>3</w:t>
+              <w:t>1</w:t>
             </w:r>
           </w:p>
         </w:tc>
@@ -5908,21 +6406,29 @@
         <w:ind w:left="720"/>
       </w:pPr>
       <w:r>
+        <w:t xml:space="preserve">The domain name shall be BHHS74.org. </w:t>
+      </w:r>
+    </w:p>
+    <w:p>
+      <w:pPr>
+        <w:pStyle w:val="RqT2"/>
+        <w:ind w:left="720"/>
+      </w:pPr>
+      <w:r>
         <w:t>The Executive Committee should acquire the domain name from Mark Sheppard. This should be an asset of the class rather than an asset of one person.</w:t>
       </w:r>
-    </w:p>
-    <w:p>
-      <w:pPr>
-        <w:pStyle w:val="RqT2"/>
-      </w:pPr>
-    </w:p>
-    <w:p>
-      <w:pPr>
-        <w:pStyle w:val="RQ1"/>
-      </w:pPr>
-      <w:bookmarkStart w:id="22" w:name="_Toc139964022"/>
-      <w:r>
-        <w:t>Req 2 Email Blast</w:t>
+      <w:r>
+        <w:t xml:space="preserve"> This can be done by the date of the reunion.</w:t>
+      </w:r>
+    </w:p>
+    <w:p>
+      <w:pPr>
+        <w:pStyle w:val="RqH2"/>
+        <w:ind w:left="720"/>
+      </w:pPr>
+      <w:bookmarkStart w:id="22" w:name="_Toc140139608"/>
+      <w:r>
+        <w:t>Req 1.6 Elementary School Reunion Pages</w:t>
       </w:r>
       <w:bookmarkEnd w:id="22"/>
     </w:p>
@@ -6011,7 +6517,7 @@
               <w:rPr>
                 <w:lang w:eastAsia="ja-JP"/>
               </w:rPr>
-              <w:t>Approved</w:t>
+              <w:t>Proposed</w:t>
             </w:r>
           </w:p>
         </w:tc>
@@ -6052,7 +6558,7 @@
               <w:rPr>
                 <w:lang w:eastAsia="ja-JP"/>
               </w:rPr>
-              <w:t>2</w:t>
+              <w:t>1</w:t>
             </w:r>
           </w:p>
         </w:tc>
@@ -6060,31 +6566,30 @@
     </w:tbl>
     <w:p>
       <w:pPr>
+        <w:ind w:left="720"/>
         <w:rPr>
           <w:lang w:eastAsia="ja-JP"/>
         </w:rPr>
       </w:pPr>
     </w:p>
     <w:p>
-      <w:r>
-        <w:t xml:space="preserve">There shall be </w:t>
-      </w:r>
-      <w:r>
-        <w:t>a software package supplied to send out email blasts to the alumni to publicize the event.</w:t>
+      <w:pPr>
+        <w:pStyle w:val="RqT2"/>
+        <w:ind w:left="720"/>
+      </w:pPr>
+      <w:r>
+        <w:t xml:space="preserve">Each elementary school reunion will have a web page detailing the location date and time of the even. </w:t>
       </w:r>
     </w:p>
     <w:p>
       <w:pPr>
         <w:pStyle w:val="RQ1"/>
       </w:pPr>
-      <w:bookmarkStart w:id="23" w:name="_Toc139964023"/>
-      <w:r>
-        <w:t>Req 3 Accessible Contact List</w:t>
+      <w:bookmarkStart w:id="23" w:name="_Toc140139609"/>
+      <w:r>
+        <w:t>Req 2 Email Blast</w:t>
       </w:r>
       <w:bookmarkEnd w:id="23"/>
-      <w:r>
-        <w:t xml:space="preserve"> </w:t>
-      </w:r>
     </w:p>
     <w:tbl>
       <w:tblPr>
@@ -6212,7 +6717,7 @@
               <w:rPr>
                 <w:lang w:eastAsia="ja-JP"/>
               </w:rPr>
-              <w:t>1</w:t>
+              <w:t>2</w:t>
             </w:r>
           </w:p>
         </w:tc>
@@ -6227,13 +6732,174 @@
     </w:p>
     <w:p>
       <w:r>
+        <w:t xml:space="preserve">There shall be </w:t>
+      </w:r>
+      <w:r>
+        <w:t>a software package supplied to send out email blasts to the alumni to publicize the event.</w:t>
+      </w:r>
+    </w:p>
+    <w:p>
+      <w:pPr>
+        <w:pStyle w:val="RQ1"/>
+      </w:pPr>
+      <w:bookmarkStart w:id="24" w:name="_Toc140139610"/>
+      <w:r>
+        <w:lastRenderedPageBreak/>
+        <w:t>Req 3 Accessible Contact List</w:t>
+      </w:r>
+      <w:bookmarkEnd w:id="24"/>
+      <w:r>
+        <w:t xml:space="preserve"> </w:t>
+      </w:r>
+    </w:p>
+    <w:tbl>
+      <w:tblPr>
+        <w:tblStyle w:val="TableGrid"/>
+        <w:tblW w:w="0" w:type="auto"/>
+        <w:tblLook w:val="04A0" w:firstRow="1" w:lastRow="0" w:firstColumn="1" w:lastColumn="0" w:noHBand="0" w:noVBand="1"/>
+      </w:tblPr>
+      <w:tblGrid>
+        <w:gridCol w:w="1435"/>
+        <w:gridCol w:w="1710"/>
+      </w:tblGrid>
+      <w:tr>
+        <w:tc>
+          <w:tcPr>
+            <w:tcW w:w="1435" w:type="dxa"/>
+          </w:tcPr>
+          <w:p>
+            <w:pPr>
+              <w:rPr>
+                <w:b/>
+                <w:lang w:eastAsia="ja-JP"/>
+              </w:rPr>
+            </w:pPr>
+            <w:r>
+              <w:rPr>
+                <w:b/>
+                <w:lang w:eastAsia="ja-JP"/>
+              </w:rPr>
+              <w:t>Priority</w:t>
+            </w:r>
+          </w:p>
+        </w:tc>
+        <w:tc>
+          <w:tcPr>
+            <w:tcW w:w="1710" w:type="dxa"/>
+          </w:tcPr>
+          <w:p>
+            <w:pPr>
+              <w:rPr>
+                <w:lang w:eastAsia="ja-JP"/>
+              </w:rPr>
+            </w:pPr>
+            <w:r>
+              <w:rPr>
+                <w:lang w:eastAsia="ja-JP"/>
+              </w:rPr>
+              <w:t>High</w:t>
+            </w:r>
+          </w:p>
+        </w:tc>
+      </w:tr>
+      <w:tr>
+        <w:tc>
+          <w:tcPr>
+            <w:tcW w:w="1435" w:type="dxa"/>
+          </w:tcPr>
+          <w:p>
+            <w:pPr>
+              <w:rPr>
+                <w:b/>
+                <w:lang w:eastAsia="ja-JP"/>
+              </w:rPr>
+            </w:pPr>
+            <w:r>
+              <w:rPr>
+                <w:b/>
+                <w:lang w:eastAsia="ja-JP"/>
+              </w:rPr>
+              <w:t>Status</w:t>
+            </w:r>
+          </w:p>
+        </w:tc>
+        <w:tc>
+          <w:tcPr>
+            <w:tcW w:w="1710" w:type="dxa"/>
+          </w:tcPr>
+          <w:p>
+            <w:pPr>
+              <w:rPr>
+                <w:lang w:eastAsia="ja-JP"/>
+              </w:rPr>
+            </w:pPr>
+            <w:r>
+              <w:rPr>
+                <w:lang w:eastAsia="ja-JP"/>
+              </w:rPr>
+              <w:t>Approved</w:t>
+            </w:r>
+          </w:p>
+        </w:tc>
+      </w:tr>
+      <w:tr>
+        <w:tc>
+          <w:tcPr>
+            <w:tcW w:w="1435" w:type="dxa"/>
+          </w:tcPr>
+          <w:p>
+            <w:pPr>
+              <w:rPr>
+                <w:b/>
+                <w:lang w:eastAsia="ja-JP"/>
+              </w:rPr>
+            </w:pPr>
+            <w:r>
+              <w:rPr>
+                <w:b/>
+                <w:lang w:eastAsia="ja-JP"/>
+              </w:rPr>
+              <w:t>Phase</w:t>
+            </w:r>
+          </w:p>
+        </w:tc>
+        <w:tc>
+          <w:tcPr>
+            <w:tcW w:w="1710" w:type="dxa"/>
+          </w:tcPr>
+          <w:p>
+            <w:pPr>
+              <w:jc w:val="center"/>
+              <w:rPr>
+                <w:lang w:eastAsia="ja-JP"/>
+              </w:rPr>
+            </w:pPr>
+            <w:r>
+              <w:rPr>
+                <w:lang w:eastAsia="ja-JP"/>
+              </w:rPr>
+              <w:t>1</w:t>
+            </w:r>
+          </w:p>
+        </w:tc>
+      </w:tr>
+    </w:tbl>
+    <w:p>
+      <w:pPr>
+        <w:rPr>
+          <w:lang w:eastAsia="ja-JP"/>
+        </w:rPr>
+      </w:pPr>
+    </w:p>
+    <w:p>
+      <w:r>
         <w:t>There shall be a software package supplied to allow multiple people to update the contact list.</w:t>
       </w:r>
     </w:p>
     <w:p/>
     <w:sectPr>
-      <w:headerReference w:type="default" r:id="rId14"/>
-      <w:footerReference w:type="default" r:id="rId15"/>
+      <w:headerReference w:type="default" r:id="rId16"/>
+      <w:footerReference w:type="default" r:id="rId17"/>
       <w:pgSz w:w="12240" w:h="15840"/>
       <w:pgMar w:top="1440" w:right="1440" w:bottom="1440" w:left="1440" w:header="720" w:footer="720" w:gutter="0"/>
       <w:cols w:space="720"/>
@@ -6304,7 +6970,7 @@
             <w:t>0</w:t>
           </w:r>
           <w:r>
-            <w:t>3</w:t>
+            <w:t>4</w:t>
           </w:r>
           <w:r>
             <w:t xml:space="preserve"> </w:t>
@@ -6316,7 +6982,7 @@
             <w:t>1</w:t>
           </w:r>
           <w:r>
-            <w:t>1</w:t>
+            <w:t>3</w:t>
           </w:r>
           <w:r>
             <w:t>, 2023</w:t>

</xml_diff>